<commit_message>
Documentatie / Management Interface:
- Aantekeningen/Yme.docx geupdate (Centrale bijeenkomst 28-11-2013 toegevoegd).
- Management Interface/getData.php aangemaakt en afgerond.
- .../getTime.php aangemaakt en afgerond.
- .../index.php geupdate en afgerond.
- .../js/functions.js hernoemd naar columnchart.js + geupdate.
- .../uploads/statistics.json aangemaakt.
</commit_message>
<xml_diff>
--- a/Documentatie/Aantekeningen/Yme.docx
+++ b/Documentatie/Aantekeningen/Yme.docx
@@ -8,8 +8,13 @@
         <w:spacing w:before="0"/>
       </w:pPr>
       <w:r>
-        <w:t>Aantekeningen gemaakt door Yme</w:t>
-      </w:r>
+        <w:t xml:space="preserve">Aantekeningen gemaakt door </w:t>
+      </w:r>
+      <w:proofErr w:type="spellStart"/>
+      <w:r>
+        <w:t>Yme</w:t>
+      </w:r>
+      <w:proofErr w:type="spellEnd"/>
     </w:p>
     <w:p/>
     <w:p>
@@ -99,8 +104,13 @@
     </w:p>
     <w:p>
       <w:r>
-        <w:t>UML: Astah</w:t>
-      </w:r>
+        <w:t xml:space="preserve">UML: </w:t>
+      </w:r>
+      <w:proofErr w:type="spellStart"/>
+      <w:r>
+        <w:t>Astah</w:t>
+      </w:r>
+      <w:proofErr w:type="spellEnd"/>
     </w:p>
     <w:p/>
     <w:p>
@@ -167,7 +177,49 @@
           <w:lang w:val="en-GB"/>
         </w:rPr>
         <w:tab/>
-        <w:t>Eclipse! → JUnit voor testen!</w:t>
+        <w:t xml:space="preserve">Eclipse! → </w:t>
+      </w:r>
+      <w:proofErr w:type="spellStart"/>
+      <w:r>
+        <w:rPr>
+          <w:lang w:val="en-GB"/>
+        </w:rPr>
+        <w:t>JUnit</w:t>
+      </w:r>
+      <w:proofErr w:type="spellEnd"/>
+      <w:r>
+        <w:rPr>
+          <w:lang w:val="en-GB"/>
+        </w:rPr>
+        <w:t xml:space="preserve"> </w:t>
+      </w:r>
+      <w:proofErr w:type="spellStart"/>
+      <w:r>
+        <w:rPr>
+          <w:lang w:val="en-GB"/>
+        </w:rPr>
+        <w:t>voor</w:t>
+      </w:r>
+      <w:proofErr w:type="spellEnd"/>
+      <w:r>
+        <w:rPr>
+          <w:lang w:val="en-GB"/>
+        </w:rPr>
+        <w:t xml:space="preserve"> </w:t>
+      </w:r>
+      <w:proofErr w:type="spellStart"/>
+      <w:r>
+        <w:rPr>
+          <w:lang w:val="en-GB"/>
+        </w:rPr>
+        <w:t>testen</w:t>
+      </w:r>
+      <w:proofErr w:type="spellEnd"/>
+      <w:r>
+        <w:rPr>
+          <w:lang w:val="en-GB"/>
+        </w:rPr>
+        <w:t>!</w:t>
       </w:r>
     </w:p>
     <w:p>
@@ -196,8 +248,13 @@
         <w:t>Projectleider: Melinda</w:t>
       </w:r>
       <w:r>
-        <w:t xml:space="preserve"> de Roo</w:t>
-      </w:r>
+        <w:t xml:space="preserve"> de </w:t>
+      </w:r>
+      <w:proofErr w:type="spellStart"/>
+      <w:r>
+        <w:t>Roo</w:t>
+      </w:r>
+      <w:proofErr w:type="spellEnd"/>
     </w:p>
     <w:p/>
     <w:p>
@@ -208,9 +265,11 @@
           <w:numId w:val="1"/>
         </w:numPr>
       </w:pPr>
+      <w:proofErr w:type="spellStart"/>
       <w:r>
         <w:t>Testplan</w:t>
       </w:r>
+      <w:proofErr w:type="spellEnd"/>
     </w:p>
     <w:p>
       <w:pPr>
@@ -358,14 +417,28 @@
         <w:rPr>
           <w:b/>
         </w:rPr>
-        <w:t>19-11-2013 (Atos):</w:t>
-      </w:r>
-    </w:p>
-    <w:p>
-      <w:pPr>
+        <w:t>19-11-2013 (</w:t>
+      </w:r>
+      <w:proofErr w:type="spellStart"/>
+      <w:r>
         <w:rPr>
           <w:b/>
         </w:rPr>
+        <w:t>Atos</w:t>
+      </w:r>
+      <w:proofErr w:type="spellEnd"/>
+      <w:r>
+        <w:rPr>
+          <w:b/>
+        </w:rPr>
+        <w:t>):</w:t>
+      </w:r>
+    </w:p>
+    <w:p>
+      <w:pPr>
+        <w:rPr>
+          <w:b/>
+        </w:rPr>
       </w:pPr>
     </w:p>
     <w:p>
@@ -389,14 +462,30 @@
     </w:p>
     <w:p>
       <w:r>
-        <w:t>Tech doc 1:</w:t>
+        <w:t xml:space="preserve">Tech </w:t>
+      </w:r>
+      <w:proofErr w:type="spellStart"/>
+      <w:r>
+        <w:t>doc</w:t>
+      </w:r>
+      <w:proofErr w:type="spellEnd"/>
+      <w:r>
+        <w:t xml:space="preserve"> 1:</w:t>
       </w:r>
       <w:r>
         <w:tab/>
         <w:t>- Protocol →</w:t>
       </w:r>
       <w:r>
-        <w:t xml:space="preserve"> o.a </w:t>
+        <w:t xml:space="preserve"> </w:t>
+      </w:r>
+      <w:proofErr w:type="spellStart"/>
+      <w:r>
+        <w:t>o.a</w:t>
+      </w:r>
+      <w:proofErr w:type="spellEnd"/>
+      <w:r>
+        <w:t xml:space="preserve"> </w:t>
       </w:r>
       <w:r>
         <w:t>Communicatie</w:t>
@@ -430,7 +519,15 @@
       </w:r>
       <w:r>
         <w:tab/>
-        <w:t>- Shets van de Analyse (UCD, KD,  SD en STD)</w:t>
+        <w:t xml:space="preserve">- </w:t>
+      </w:r>
+      <w:proofErr w:type="spellStart"/>
+      <w:r>
+        <w:t>Shets</w:t>
+      </w:r>
+      <w:proofErr w:type="spellEnd"/>
+      <w:r>
+        <w:t xml:space="preserve"> van de Analyse (UCD, KD,  SD en STD)</w:t>
       </w:r>
     </w:p>
     <w:p>
@@ -444,9 +541,11 @@
       <w:r>
         <w:t xml:space="preserve">? </w:t>
       </w:r>
+      <w:proofErr w:type="spellStart"/>
       <w:r>
         <w:t>Incrementele</w:t>
       </w:r>
+      <w:proofErr w:type="spellEnd"/>
       <w:r>
         <w:t xml:space="preserve"> ?</w:t>
       </w:r>
@@ -494,13 +593,264 @@
       <w:r>
         <w:t>ze</w:t>
       </w:r>
+      <w:r>
+        <w:t xml:space="preserve"> les krijgen we later deze week tot onze beschikking.</w:t>
+      </w:r>
+    </w:p>
+    <w:p>
+      <w:r>
+        <w:br w:type="page"/>
+      </w:r>
+    </w:p>
+    <w:p>
+      <w:pPr>
+        <w:rPr>
+          <w:b/>
+        </w:rPr>
+      </w:pPr>
+      <w:r>
+        <w:rPr>
+          <w:b/>
+        </w:rPr>
+        <w:lastRenderedPageBreak/>
+        <w:t>Dinsdag 28-11-2013 (Centrale bijeenkomst):</w:t>
+      </w:r>
+    </w:p>
+    <w:p/>
+    <w:p>
+      <w:pPr>
+        <w:rPr>
+          <w:i/>
+        </w:rPr>
+      </w:pPr>
+      <w:r>
+        <w:rPr>
+          <w:i/>
+        </w:rPr>
+        <w:t>Wouter van der Ploeg:</w:t>
+      </w:r>
+    </w:p>
+    <w:p>
+      <w:pPr>
+        <w:pStyle w:val="Lijstalinea"/>
+        <w:numPr>
+          <w:ilvl w:val="0"/>
+          <w:numId w:val="1"/>
+        </w:numPr>
+      </w:pPr>
+      <w:proofErr w:type="spellStart"/>
+      <w:r>
+        <w:t>Testplan</w:t>
+      </w:r>
+      <w:proofErr w:type="spellEnd"/>
+      <w:r>
+        <w:t xml:space="preserve"> voor vrijdag 29-11-2013 inleveren.</w:t>
+      </w:r>
+    </w:p>
+    <w:p>
+      <w:pPr>
+        <w:pStyle w:val="Lijstalinea"/>
+        <w:numPr>
+          <w:ilvl w:val="0"/>
+          <w:numId w:val="1"/>
+        </w:numPr>
+      </w:pPr>
+      <w:r>
+        <w:t>Volgende week is er testsessie 1 (</w:t>
+      </w:r>
+      <w:proofErr w:type="spellStart"/>
+      <w:r>
+        <w:t>Testplan</w:t>
+      </w:r>
+      <w:proofErr w:type="spellEnd"/>
+      <w:r>
+        <w:t xml:space="preserve"> bespreken, wat laten zien (+/- 25minuten)), doorgegeven waar we zitten. </w:t>
+      </w:r>
+    </w:p>
+    <w:p>
+      <w:pPr>
+        <w:pStyle w:val="Lijstalinea"/>
+        <w:numPr>
+          <w:ilvl w:val="0"/>
+          <w:numId w:val="1"/>
+        </w:numPr>
+      </w:pPr>
+      <w:r>
+        <w:t xml:space="preserve">Iedere 2 weken het Tech </w:t>
+      </w:r>
+      <w:proofErr w:type="spellStart"/>
+      <w:r>
+        <w:t>Doc</w:t>
+      </w:r>
+      <w:proofErr w:type="spellEnd"/>
+      <w:r>
+        <w:t xml:space="preserve"> updaten (5 dec Tech </w:t>
+      </w:r>
+      <w:proofErr w:type="spellStart"/>
+      <w:r>
+        <w:t>doc</w:t>
+      </w:r>
+      <w:proofErr w:type="spellEnd"/>
+      <w:r>
+        <w:t xml:space="preserve"> 2, 19 dec Tech </w:t>
+      </w:r>
+      <w:proofErr w:type="spellStart"/>
+      <w:r>
+        <w:t>doc</w:t>
+      </w:r>
+      <w:proofErr w:type="spellEnd"/>
+      <w:r>
+        <w:t xml:space="preserve"> 3</w:t>
+      </w:r>
+      <w:r>
+        <w:t>,</w:t>
+      </w:r>
+      <w:r>
+        <w:t xml:space="preserve"> 2 jan </w:t>
+      </w:r>
+      <w:r>
+        <w:t xml:space="preserve">Tech </w:t>
+      </w:r>
+      <w:proofErr w:type="spellStart"/>
+      <w:r>
+        <w:t>doc</w:t>
+      </w:r>
+      <w:proofErr w:type="spellEnd"/>
+      <w:r>
+        <w:t xml:space="preserve"> </w:t>
+      </w:r>
+      <w:r>
+        <w:t>4</w:t>
+      </w:r>
+      <w:r>
+        <w:t>,</w:t>
+      </w:r>
+      <w:r>
+        <w:t xml:space="preserve"> 16 jan </w:t>
+      </w:r>
+      <w:r>
+        <w:t xml:space="preserve">Tech </w:t>
+      </w:r>
+      <w:proofErr w:type="spellStart"/>
+      <w:r>
+        <w:t>doc</w:t>
+      </w:r>
+      <w:proofErr w:type="spellEnd"/>
+      <w:r>
+        <w:t xml:space="preserve"> </w:t>
+      </w:r>
+      <w:r>
+        <w:t>5)</w:t>
+      </w:r>
+      <w:r>
+        <w:t>.</w:t>
+      </w:r>
+    </w:p>
+    <w:p/>
+    <w:p>
+      <w:pPr>
+        <w:rPr>
+          <w:i/>
+        </w:rPr>
+      </w:pPr>
+      <w:r>
+        <w:rPr>
+          <w:i/>
+        </w:rPr>
+        <w:t>Joris (nieuwe docent):</w:t>
+      </w:r>
+    </w:p>
+    <w:p>
+      <w:pPr>
+        <w:pStyle w:val="Lijstalinea"/>
+        <w:numPr>
+          <w:ilvl w:val="0"/>
+          <w:numId w:val="1"/>
+        </w:numPr>
+      </w:pPr>
+      <w:proofErr w:type="spellStart"/>
+      <w:r>
+        <w:t>Android</w:t>
+      </w:r>
+      <w:proofErr w:type="spellEnd"/>
+      <w:r>
+        <w:t xml:space="preserve"> presentatie (De PowerPoint wordt op BB gezet).</w:t>
+      </w:r>
+    </w:p>
+    <w:p/>
+    <w:p>
+      <w:pPr>
+        <w:rPr>
+          <w:i/>
+        </w:rPr>
+      </w:pPr>
+      <w:r>
+        <w:rPr>
+          <w:i/>
+        </w:rPr>
+        <w:t xml:space="preserve">Jos </w:t>
+      </w:r>
+      <w:proofErr w:type="spellStart"/>
+      <w:r>
+        <w:rPr>
+          <w:i/>
+        </w:rPr>
+        <w:t>Foppele</w:t>
+      </w:r>
+      <w:proofErr w:type="spellEnd"/>
+      <w:r>
+        <w:rPr>
+          <w:i/>
+        </w:rPr>
+        <w:t>:</w:t>
+      </w:r>
+    </w:p>
+    <w:p>
+      <w:pPr>
+        <w:pStyle w:val="Lijstalinea"/>
+        <w:numPr>
+          <w:ilvl w:val="0"/>
+          <w:numId w:val="1"/>
+        </w:numPr>
+      </w:pPr>
+      <w:proofErr w:type="spellStart"/>
+      <w:r>
+        <w:t>Junit</w:t>
+      </w:r>
+      <w:proofErr w:type="spellEnd"/>
+      <w:r>
+        <w:t xml:space="preserve"> test</w:t>
+      </w:r>
+      <w:r>
+        <w:t xml:space="preserve"> demonstratie</w:t>
+      </w:r>
       <w:bookmarkStart w:id="0" w:name="_GoBack"/>
       <w:bookmarkEnd w:id="0"/>
-      <w:r>
-        <w:t xml:space="preserve"> les krijgen we later deze week tot onze beschikking.</w:t>
-      </w:r>
-    </w:p>
-    <w:p/>
+    </w:p>
+    <w:p>
+      <w:pPr>
+        <w:pStyle w:val="Lijstalinea"/>
+        <w:numPr>
+          <w:ilvl w:val="1"/>
+          <w:numId w:val="1"/>
+        </w:numPr>
+      </w:pPr>
+      <w:r>
+        <w:t>Extreme Programming</w:t>
+      </w:r>
+    </w:p>
+    <w:p>
+      <w:pPr>
+        <w:pStyle w:val="Lijstalinea"/>
+        <w:numPr>
+          <w:ilvl w:val="1"/>
+          <w:numId w:val="1"/>
+        </w:numPr>
+      </w:pPr>
+      <w:r>
+        <w:t>Regressie Testen</w:t>
+      </w:r>
+    </w:p>
     <w:sectPr>
       <w:pgSz w:w="11906" w:h="16838"/>
       <w:pgMar w:top="1417" w:right="1417" w:bottom="1417" w:left="1417" w:header="708" w:footer="708" w:gutter="0"/>
@@ -529,7 +879,7 @@
         <w:rFonts w:ascii="Calibri" w:eastAsiaTheme="minorHAnsi" w:hAnsi="Calibri" w:cstheme="minorBidi" w:hint="default"/>
       </w:rPr>
     </w:lvl>
-    <w:lvl w:ilvl="1" w:tplc="04130003" w:tentative="1">
+    <w:lvl w:ilvl="1" w:tplc="04130003">
       <w:start w:val="1"/>
       <w:numFmt w:val="bullet"/>
       <w:lvlText w:val="o"/>

</xml_diff>